<commit_message>
modifications for NA10/NA20 results plotting and checking LA0480 NA10
</commit_message>
<xml_diff>
--- a/notes/Venn Diagram.docx
+++ b/notes/Venn Diagram.docx
@@ -25,6 +25,170 @@
       </w:r>
     </w:p>
     <w:p/>
+    <w:p/>
+    <w:p>
+      <w:r>
+        <w:t>For Domestication NA10:</w:t>
+      </w:r>
+    </w:p>
+    <w:p>
+      <w:r>
+        <w:t>08_peaks_domest.R</w:t>
+      </w:r>
+    </w:p>
+    <w:p>
+      <w:pPr>
+        <w:shd w:val="clear" w:color="auto" w:fill="1C1C1C"/>
+        <w:tabs>
+          <w:tab w:val="left" w:pos="916"/>
+          <w:tab w:val="left" w:pos="1832"/>
+          <w:tab w:val="left" w:pos="2748"/>
+          <w:tab w:val="left" w:pos="3664"/>
+          <w:tab w:val="left" w:pos="4580"/>
+          <w:tab w:val="left" w:pos="5496"/>
+          <w:tab w:val="left" w:pos="6412"/>
+          <w:tab w:val="left" w:pos="7328"/>
+          <w:tab w:val="left" w:pos="8244"/>
+          <w:tab w:val="left" w:pos="9160"/>
+          <w:tab w:val="left" w:pos="10076"/>
+          <w:tab w:val="left" w:pos="10992"/>
+          <w:tab w:val="left" w:pos="11908"/>
+          <w:tab w:val="left" w:pos="12824"/>
+          <w:tab w:val="left" w:pos="13740"/>
+          <w:tab w:val="left" w:pos="14656"/>
+        </w:tabs>
+        <w:wordWrap w:val="0"/>
+        <w:spacing w:line="225" w:lineRule="atLeast"/>
+        <w:rPr>
+          <w:rFonts w:ascii="Lucida Console" w:eastAsia="Times New Roman" w:hAnsi="Lucida Console" w:cs="Courier New"/>
+          <w:color w:val="E6E1DC"/>
+          <w:sz w:val="20"/>
+          <w:szCs w:val="20"/>
+        </w:rPr>
+      </w:pPr>
+      <w:r>
+        <w:rPr>
+          <w:rFonts w:ascii="Lucida Console" w:eastAsia="Times New Roman" w:hAnsi="Lucida Console" w:cs="Courier New"/>
+          <w:color w:val="E6E1DC"/>
+          <w:sz w:val="20"/>
+          <w:szCs w:val="20"/>
+        </w:rPr>
+        <w:t xml:space="preserve">    D    DS    DW     S     W    WS </w:t>
+      </w:r>
+    </w:p>
+    <w:p>
+      <w:pPr>
+        <w:shd w:val="clear" w:color="auto" w:fill="1C1C1C"/>
+        <w:tabs>
+          <w:tab w:val="left" w:pos="916"/>
+          <w:tab w:val="left" w:pos="1832"/>
+          <w:tab w:val="left" w:pos="2748"/>
+          <w:tab w:val="left" w:pos="3664"/>
+          <w:tab w:val="left" w:pos="4580"/>
+          <w:tab w:val="left" w:pos="5496"/>
+          <w:tab w:val="left" w:pos="6412"/>
+          <w:tab w:val="left" w:pos="7328"/>
+          <w:tab w:val="left" w:pos="8244"/>
+          <w:tab w:val="left" w:pos="9160"/>
+          <w:tab w:val="left" w:pos="10076"/>
+          <w:tab w:val="left" w:pos="10992"/>
+          <w:tab w:val="left" w:pos="11908"/>
+          <w:tab w:val="left" w:pos="12824"/>
+          <w:tab w:val="left" w:pos="13740"/>
+          <w:tab w:val="left" w:pos="14656"/>
+        </w:tabs>
+        <w:wordWrap w:val="0"/>
+        <w:spacing w:line="225" w:lineRule="atLeast"/>
+        <w:rPr>
+          <w:rFonts w:ascii="Lucida Console" w:eastAsia="Times New Roman" w:hAnsi="Lucida Console" w:cs="Courier New"/>
+          <w:color w:val="E6E1DC"/>
+          <w:sz w:val="20"/>
+          <w:szCs w:val="20"/>
+        </w:rPr>
+      </w:pPr>
+      <w:r>
+        <w:rPr>
+          <w:rFonts w:ascii="Lucida Console" w:eastAsia="Times New Roman" w:hAnsi="Lucida Console" w:cs="Courier New"/>
+          <w:color w:val="E6E1DC"/>
+          <w:sz w:val="20"/>
+          <w:szCs w:val="20"/>
+        </w:rPr>
+        <w:t xml:space="preserve">16951    </w:t>
+      </w:r>
+      <w:proofErr w:type="gramStart"/>
+      <w:r>
+        <w:rPr>
+          <w:rFonts w:ascii="Lucida Console" w:eastAsia="Times New Roman" w:hAnsi="Lucida Console" w:cs="Courier New"/>
+          <w:color w:val="E6E1DC"/>
+          <w:sz w:val="20"/>
+          <w:szCs w:val="20"/>
+        </w:rPr>
+        <w:t>14  8179</w:t>
+      </w:r>
+      <w:proofErr w:type="gramEnd"/>
+      <w:r>
+        <w:rPr>
+          <w:rFonts w:ascii="Lucida Console" w:eastAsia="Times New Roman" w:hAnsi="Lucida Console" w:cs="Courier New"/>
+          <w:color w:val="E6E1DC"/>
+          <w:sz w:val="20"/>
+          <w:szCs w:val="20"/>
+        </w:rPr>
+        <w:t xml:space="preserve">   158  4926    27 </w:t>
+      </w:r>
+    </w:p>
+    <w:p/>
+    <w:p>
+      <w:r>
+        <w:t>For Domestication NA20:</w:t>
+      </w:r>
+    </w:p>
+    <w:p>
+      <w:pPr>
+        <w:pStyle w:val="HTMLPreformatted"/>
+        <w:shd w:val="clear" w:color="auto" w:fill="1C1C1C"/>
+        <w:wordWrap w:val="0"/>
+        <w:spacing w:line="225" w:lineRule="atLeast"/>
+        <w:rPr>
+          <w:rFonts w:ascii="Lucida Console" w:hAnsi="Lucida Console"/>
+          <w:color w:val="E6E1DC"/>
+        </w:rPr>
+      </w:pPr>
+      <w:r>
+        <w:rPr>
+          <w:rFonts w:ascii="Lucida Console" w:hAnsi="Lucida Console"/>
+          <w:color w:val="E6E1DC"/>
+        </w:rPr>
+        <w:t xml:space="preserve">    D    DW     S     W    WS </w:t>
+      </w:r>
+    </w:p>
+    <w:p>
+      <w:pPr>
+        <w:pStyle w:val="HTMLPreformatted"/>
+        <w:shd w:val="clear" w:color="auto" w:fill="1C1C1C"/>
+        <w:wordWrap w:val="0"/>
+        <w:spacing w:line="225" w:lineRule="atLeast"/>
+        <w:rPr>
+          <w:rFonts w:ascii="Lucida Console" w:hAnsi="Lucida Console"/>
+          <w:color w:val="E6E1DC"/>
+        </w:rPr>
+      </w:pPr>
+      <w:proofErr w:type="gramStart"/>
+      <w:r>
+        <w:rPr>
+          <w:rFonts w:ascii="Lucida Console" w:hAnsi="Lucida Console"/>
+          <w:color w:val="E6E1DC"/>
+        </w:rPr>
+        <w:t>17476  7570</w:t>
+      </w:r>
+      <w:proofErr w:type="gramEnd"/>
+      <w:r>
+        <w:rPr>
+          <w:rFonts w:ascii="Lucida Console" w:hAnsi="Lucida Console"/>
+          <w:color w:val="E6E1DC"/>
+        </w:rPr>
+        <w:t xml:space="preserve">    21  4527     2 </w:t>
+      </w:r>
+    </w:p>
     <w:p>
       <w:bookmarkStart w:id="0" w:name="_GoBack"/>
       <w:bookmarkEnd w:id="0"/>
@@ -222,6 +386,53 @@
     <w:semiHidden/>
     <w:unhideWhenUsed/>
   </w:style>
+  <w:style w:type="paragraph" w:styleId="HTMLPreformatted">
+    <w:name w:val="HTML Preformatted"/>
+    <w:basedOn w:val="Normal"/>
+    <w:link w:val="HTMLPreformattedChar"/>
+    <w:uiPriority w:val="99"/>
+    <w:semiHidden/>
+    <w:unhideWhenUsed/>
+    <w:rsid w:val="0053386C"/>
+    <w:pPr>
+      <w:tabs>
+        <w:tab w:val="left" w:pos="916"/>
+        <w:tab w:val="left" w:pos="1832"/>
+        <w:tab w:val="left" w:pos="2748"/>
+        <w:tab w:val="left" w:pos="3664"/>
+        <w:tab w:val="left" w:pos="4580"/>
+        <w:tab w:val="left" w:pos="5496"/>
+        <w:tab w:val="left" w:pos="6412"/>
+        <w:tab w:val="left" w:pos="7328"/>
+        <w:tab w:val="left" w:pos="8244"/>
+        <w:tab w:val="left" w:pos="9160"/>
+        <w:tab w:val="left" w:pos="10076"/>
+        <w:tab w:val="left" w:pos="10992"/>
+        <w:tab w:val="left" w:pos="11908"/>
+        <w:tab w:val="left" w:pos="12824"/>
+        <w:tab w:val="left" w:pos="13740"/>
+        <w:tab w:val="left" w:pos="14656"/>
+      </w:tabs>
+    </w:pPr>
+    <w:rPr>
+      <w:rFonts w:ascii="Courier New" w:eastAsia="Times New Roman" w:hAnsi="Courier New" w:cs="Courier New"/>
+      <w:sz w:val="20"/>
+      <w:szCs w:val="20"/>
+    </w:rPr>
+  </w:style>
+  <w:style w:type="character" w:customStyle="1" w:styleId="HTMLPreformattedChar">
+    <w:name w:val="HTML Preformatted Char"/>
+    <w:basedOn w:val="DefaultParagraphFont"/>
+    <w:link w:val="HTMLPreformatted"/>
+    <w:uiPriority w:val="99"/>
+    <w:semiHidden/>
+    <w:rsid w:val="0053386C"/>
+    <w:rPr>
+      <w:rFonts w:ascii="Courier New" w:eastAsia="Times New Roman" w:hAnsi="Courier New" w:cs="Courier New"/>
+      <w:sz w:val="20"/>
+      <w:szCs w:val="20"/>
+    </w:rPr>
+  </w:style>
 </w:styles>
 </file>
 
@@ -408,6 +619,53 @@
     <w:semiHidden/>
     <w:unhideWhenUsed/>
   </w:style>
+  <w:style w:type="paragraph" w:styleId="HTMLPreformatted">
+    <w:name w:val="HTML Preformatted"/>
+    <w:basedOn w:val="Normal"/>
+    <w:link w:val="HTMLPreformattedChar"/>
+    <w:uiPriority w:val="99"/>
+    <w:semiHidden/>
+    <w:unhideWhenUsed/>
+    <w:rsid w:val="0053386C"/>
+    <w:pPr>
+      <w:tabs>
+        <w:tab w:val="left" w:pos="916"/>
+        <w:tab w:val="left" w:pos="1832"/>
+        <w:tab w:val="left" w:pos="2748"/>
+        <w:tab w:val="left" w:pos="3664"/>
+        <w:tab w:val="left" w:pos="4580"/>
+        <w:tab w:val="left" w:pos="5496"/>
+        <w:tab w:val="left" w:pos="6412"/>
+        <w:tab w:val="left" w:pos="7328"/>
+        <w:tab w:val="left" w:pos="8244"/>
+        <w:tab w:val="left" w:pos="9160"/>
+        <w:tab w:val="left" w:pos="10076"/>
+        <w:tab w:val="left" w:pos="10992"/>
+        <w:tab w:val="left" w:pos="11908"/>
+        <w:tab w:val="left" w:pos="12824"/>
+        <w:tab w:val="left" w:pos="13740"/>
+        <w:tab w:val="left" w:pos="14656"/>
+      </w:tabs>
+    </w:pPr>
+    <w:rPr>
+      <w:rFonts w:ascii="Courier New" w:eastAsia="Times New Roman" w:hAnsi="Courier New" w:cs="Courier New"/>
+      <w:sz w:val="20"/>
+      <w:szCs w:val="20"/>
+    </w:rPr>
+  </w:style>
+  <w:style w:type="character" w:customStyle="1" w:styleId="HTMLPreformattedChar">
+    <w:name w:val="HTML Preformatted Char"/>
+    <w:basedOn w:val="DefaultParagraphFont"/>
+    <w:link w:val="HTMLPreformatted"/>
+    <w:uiPriority w:val="99"/>
+    <w:semiHidden/>
+    <w:rsid w:val="0053386C"/>
+    <w:rPr>
+      <w:rFonts w:ascii="Courier New" w:eastAsia="Times New Roman" w:hAnsi="Courier New" w:cs="Courier New"/>
+      <w:sz w:val="20"/>
+      <w:szCs w:val="20"/>
+    </w:rPr>
+  </w:style>
 </w:styles>
 </file>
 

</xml_diff>